<commit_message>
Added answers for all quizzes
</commit_message>
<xml_diff>
--- a/semana07/cuestionarios/G1S4ActM1.docx
+++ b/semana07/cuestionarios/G1S4ActM1.docx
@@ -185,7 +185,7 @@
           <w:szCs w:val="15"/>
         </w:rPr>
         <w:sectPr>
-          <w:headerReference r:id="rId6" w:type="default"/>
+          <w:headerReference r:id="rId7" w:type="default"/>
           <w:pgSz w:h="16834" w:w="11909" w:orient="portrait"/>
           <w:pgMar w:bottom="1440" w:top="1440" w:left="1440" w:right="1440" w:header="720" w:footer="720"/>
           <w:pgNumType w:start="1"/>
@@ -241,17 +241,7 @@
           <w:szCs w:val="15"/>
           <w:rtl w:val="0"/>
         </w:rPr>
-        <w:t xml:space="preserve">1</w:t>
-      </w:r>
-      <w:r>
-        <w:rPr>
-          <w:rFonts w:ascii="Comfortaa" w:cs="Comfortaa" w:eastAsia="Comfortaa" w:hAnsi="Comfortaa"/>
-          <w:color w:val="e69138"/>
-          <w:sz w:val="15"/>
-          <w:szCs w:val="15"/>
-          <w:rtl w:val="0"/>
-        </w:rPr>
-        <w:t xml:space="preserve">.- Nombre del intervalo de tiempo contrario al hello  en OSPF, dura 40seg..</w:t>
+        <w:t xml:space="preserve">1.- Nombre del intervalo de tiempo contrario al hello  en OSPF, dura 40seg..</w:t>
       </w:r>
     </w:p>
     <w:p>
@@ -576,8 +566,8 @@
           <w:pgSz w:h="16834" w:w="11909" w:orient="portrait"/>
           <w:pgMar w:bottom="1440" w:top="1440" w:left="1440" w:right="1440" w:header="720" w:footer="720"/>
           <w:cols w:equalWidth="0" w:num="2">
-            <w:col w:space="720" w:w="4152.74"/>
-            <w:col w:space="0" w:w="4152.74"/>
+            <w:col w:space="720" w:w="4154.5"/>
+            <w:col w:space="0" w:w="4154.5"/>
           </w:cols>
         </w:sectPr>
       </w:pPr>
@@ -995,7 +985,7 @@
                 <w:szCs w:val="20"/>
                 <w:rtl w:val="0"/>
               </w:rPr>
-              <w:t xml:space="preserve">¹</w:t>
+              <w:t xml:space="preserve">¹d</w:t>
             </w:r>
           </w:p>
         </w:tc>
@@ -1035,8 +1025,13 @@
             </w:pPr>
             <w:r>
               <w:rPr>
-                <w:rtl w:val="0"/>
-              </w:rPr>
+                <w:rFonts w:ascii="Comfortaa" w:cs="Comfortaa" w:eastAsia="Comfortaa" w:hAnsi="Comfortaa"/>
+                <w:color w:val="434343"/>
+                <w:sz w:val="20"/>
+                <w:szCs w:val="20"/>
+                <w:rtl w:val="0"/>
+              </w:rPr>
+              <w:t xml:space="preserve">e</w:t>
             </w:r>
           </w:p>
         </w:tc>
@@ -1082,7 +1077,7 @@
                 <w:szCs w:val="20"/>
                 <w:rtl w:val="0"/>
               </w:rPr>
-              <w:t xml:space="preserve">²</w:t>
+              <w:t xml:space="preserve">²a</w:t>
             </w:r>
           </w:p>
         </w:tc>
@@ -1122,8 +1117,13 @@
             </w:pPr>
             <w:r>
               <w:rPr>
-                <w:rtl w:val="0"/>
-              </w:rPr>
+                <w:rFonts w:ascii="Comfortaa" w:cs="Comfortaa" w:eastAsia="Comfortaa" w:hAnsi="Comfortaa"/>
+                <w:color w:val="434343"/>
+                <w:sz w:val="20"/>
+                <w:szCs w:val="20"/>
+                <w:rtl w:val="0"/>
+              </w:rPr>
+              <w:t xml:space="preserve">d</w:t>
             </w:r>
           </w:p>
         </w:tc>
@@ -1913,8 +1913,13 @@
             </w:pPr>
             <w:r>
               <w:rPr>
-                <w:rtl w:val="0"/>
-              </w:rPr>
+                <w:rFonts w:ascii="Comfortaa" w:cs="Comfortaa" w:eastAsia="Comfortaa" w:hAnsi="Comfortaa"/>
+                <w:color w:val="434343"/>
+                <w:sz w:val="20"/>
+                <w:szCs w:val="20"/>
+                <w:rtl w:val="0"/>
+              </w:rPr>
+              <w:t xml:space="preserve">n</w:t>
             </w:r>
           </w:p>
         </w:tc>
@@ -2750,8 +2755,13 @@
             </w:pPr>
             <w:r>
               <w:rPr>
-                <w:rtl w:val="0"/>
-              </w:rPr>
+                <w:rFonts w:ascii="Comfortaa" w:cs="Comfortaa" w:eastAsia="Comfortaa" w:hAnsi="Comfortaa"/>
+                <w:color w:val="434343"/>
+                <w:sz w:val="20"/>
+                <w:szCs w:val="20"/>
+                <w:rtl w:val="0"/>
+              </w:rPr>
+              <w:t xml:space="preserve">c</w:t>
             </w:r>
           </w:p>
         </w:tc>
@@ -3312,7 +3322,7 @@
                 <w:szCs w:val="20"/>
                 <w:rtl w:val="0"/>
               </w:rPr>
-              <w:t xml:space="preserve">³</w:t>
+              <w:t xml:space="preserve">³t</w:t>
             </w:r>
           </w:p>
         </w:tc>
@@ -3494,7 +3504,12 @@
                 <w:szCs w:val="20"/>
                 <w:rtl w:val="0"/>
               </w:rPr>
-              <w:t xml:space="preserve">⁴</w:t>
+              <w:t xml:space="preserve">⁴c</w:t>
+            </w:r>
+            <w:r>
+              <w:rPr>
+                <w:rtl w:val="0"/>
+              </w:rPr>
             </w:r>
           </w:p>
         </w:tc>
@@ -3578,8 +3593,13 @@
             </w:pPr>
             <w:r>
               <w:rPr>
-                <w:rtl w:val="0"/>
-              </w:rPr>
+                <w:rFonts w:ascii="Comfortaa" w:cs="Comfortaa" w:eastAsia="Comfortaa" w:hAnsi="Comfortaa"/>
+                <w:color w:val="434343"/>
+                <w:sz w:val="20"/>
+                <w:szCs w:val="20"/>
+                <w:rtl w:val="0"/>
+              </w:rPr>
+              <w:t xml:space="preserve">h</w:t>
             </w:r>
           </w:p>
         </w:tc>
@@ -4043,7 +4063,7 @@
                 <w:color w:val="434343"/>
                 <w:rtl w:val="0"/>
               </w:rPr>
-              <w:t xml:space="preserve">⁵</w:t>
+              <w:t xml:space="preserve">⁵p</w:t>
             </w:r>
             <w:r>
               <w:rPr>
@@ -4088,8 +4108,13 @@
             </w:pPr>
             <w:r>
               <w:rPr>
-                <w:rtl w:val="0"/>
-              </w:rPr>
+                <w:rFonts w:ascii="Comfortaa" w:cs="Comfortaa" w:eastAsia="Comfortaa" w:hAnsi="Comfortaa"/>
+                <w:color w:val="434343"/>
+                <w:sz w:val="20"/>
+                <w:szCs w:val="20"/>
+                <w:rtl w:val="0"/>
+              </w:rPr>
+              <w:t xml:space="preserve">o</w:t>
             </w:r>
           </w:p>
         </w:tc>
@@ -4129,8 +4154,13 @@
             </w:pPr>
             <w:r>
               <w:rPr>
-                <w:rtl w:val="0"/>
-              </w:rPr>
+                <w:rFonts w:ascii="Comfortaa" w:cs="Comfortaa" w:eastAsia="Comfortaa" w:hAnsi="Comfortaa"/>
+                <w:color w:val="434343"/>
+                <w:sz w:val="20"/>
+                <w:szCs w:val="20"/>
+                <w:rtl w:val="0"/>
+              </w:rPr>
+              <w:t xml:space="preserve">i</w:t>
             </w:r>
           </w:p>
         </w:tc>
@@ -4170,8 +4200,13 @@
             </w:pPr>
             <w:r>
               <w:rPr>
-                <w:rtl w:val="0"/>
-              </w:rPr>
+                <w:rFonts w:ascii="Comfortaa" w:cs="Comfortaa" w:eastAsia="Comfortaa" w:hAnsi="Comfortaa"/>
+                <w:color w:val="434343"/>
+                <w:sz w:val="20"/>
+                <w:szCs w:val="20"/>
+                <w:rtl w:val="0"/>
+              </w:rPr>
+              <w:t xml:space="preserve">n</w:t>
             </w:r>
           </w:p>
         </w:tc>
@@ -4217,7 +4252,7 @@
                 <w:szCs w:val="24"/>
                 <w:rtl w:val="0"/>
               </w:rPr>
-              <w:t xml:space="preserve">⁶</w:t>
+              <w:t xml:space="preserve">⁶t</w:t>
             </w:r>
             <w:r>
               <w:rPr>
@@ -4262,8 +4297,13 @@
             </w:pPr>
             <w:r>
               <w:rPr>
-                <w:rtl w:val="0"/>
-              </w:rPr>
+                <w:rFonts w:ascii="Comfortaa" w:cs="Comfortaa" w:eastAsia="Comfortaa" w:hAnsi="Comfortaa"/>
+                <w:color w:val="434343"/>
+                <w:sz w:val="20"/>
+                <w:szCs w:val="20"/>
+                <w:rtl w:val="0"/>
+              </w:rPr>
+              <w:t xml:space="preserve">t</w:t>
             </w:r>
           </w:p>
         </w:tc>
@@ -4303,8 +4343,13 @@
             </w:pPr>
             <w:r>
               <w:rPr>
-                <w:rtl w:val="0"/>
-              </w:rPr>
+                <w:rFonts w:ascii="Comfortaa" w:cs="Comfortaa" w:eastAsia="Comfortaa" w:hAnsi="Comfortaa"/>
+                <w:color w:val="434343"/>
+                <w:sz w:val="20"/>
+                <w:szCs w:val="20"/>
+                <w:rtl w:val="0"/>
+              </w:rPr>
+              <w:t xml:space="preserve">o</w:t>
             </w:r>
           </w:p>
         </w:tc>
@@ -4344,8 +4389,13 @@
             </w:pPr>
             <w:r>
               <w:rPr>
-                <w:rtl w:val="0"/>
-              </w:rPr>
+                <w:rFonts w:ascii="Comfortaa" w:cs="Comfortaa" w:eastAsia="Comfortaa" w:hAnsi="Comfortaa"/>
+                <w:color w:val="434343"/>
+                <w:sz w:val="20"/>
+                <w:szCs w:val="20"/>
+                <w:rtl w:val="0"/>
+              </w:rPr>
+              <w:t xml:space="preserve">p</w:t>
             </w:r>
           </w:p>
         </w:tc>
@@ -4385,8 +4435,13 @@
             </w:pPr>
             <w:r>
               <w:rPr>
-                <w:rtl w:val="0"/>
-              </w:rPr>
+                <w:rFonts w:ascii="Comfortaa" w:cs="Comfortaa" w:eastAsia="Comfortaa" w:hAnsi="Comfortaa"/>
+                <w:color w:val="434343"/>
+                <w:sz w:val="20"/>
+                <w:szCs w:val="20"/>
+                <w:rtl w:val="0"/>
+              </w:rPr>
+              <w:t xml:space="preserve">o</w:t>
             </w:r>
           </w:p>
         </w:tc>
@@ -4426,8 +4481,13 @@
             </w:pPr>
             <w:r>
               <w:rPr>
-                <w:rtl w:val="0"/>
-              </w:rPr>
+                <w:rFonts w:ascii="Comfortaa" w:cs="Comfortaa" w:eastAsia="Comfortaa" w:hAnsi="Comfortaa"/>
+                <w:color w:val="434343"/>
+                <w:sz w:val="20"/>
+                <w:szCs w:val="20"/>
+                <w:rtl w:val="0"/>
+              </w:rPr>
+              <w:t xml:space="preserve">i</w:t>
             </w:r>
           </w:p>
         </w:tc>
@@ -4467,8 +4527,13 @@
             </w:pPr>
             <w:r>
               <w:rPr>
-                <w:rtl w:val="0"/>
-              </w:rPr>
+                <w:rFonts w:ascii="Comfortaa" w:cs="Comfortaa" w:eastAsia="Comfortaa" w:hAnsi="Comfortaa"/>
+                <w:color w:val="434343"/>
+                <w:sz w:val="20"/>
+                <w:szCs w:val="20"/>
+                <w:rtl w:val="0"/>
+              </w:rPr>
+              <w:t xml:space="preserve">n</w:t>
             </w:r>
           </w:p>
         </w:tc>
@@ -4514,7 +4579,12 @@
                 <w:szCs w:val="20"/>
                 <w:rtl w:val="0"/>
               </w:rPr>
-              <w:t xml:space="preserve">⁷</w:t>
+              <w:t xml:space="preserve">⁷t</w:t>
+            </w:r>
+            <w:r>
+              <w:rPr>
+                <w:rtl w:val="0"/>
+              </w:rPr>
             </w:r>
           </w:p>
         </w:tc>
@@ -4651,7 +4721,7 @@
                 <w:szCs w:val="24"/>
                 <w:rtl w:val="0"/>
               </w:rPr>
-              <w:t xml:space="preserve">⁸</w:t>
+              <w:t xml:space="preserve">⁸c</w:t>
             </w:r>
             <w:r>
               <w:rPr>
@@ -4928,8 +4998,13 @@
             </w:pPr>
             <w:r>
               <w:rPr>
-                <w:rtl w:val="0"/>
-              </w:rPr>
+                <w:rFonts w:ascii="Comfortaa" w:cs="Comfortaa" w:eastAsia="Comfortaa" w:hAnsi="Comfortaa"/>
+                <w:color w:val="434343"/>
+                <w:sz w:val="20"/>
+                <w:szCs w:val="20"/>
+                <w:rtl w:val="0"/>
+              </w:rPr>
+              <w:t xml:space="preserve">p</w:t>
             </w:r>
           </w:p>
         </w:tc>
@@ -5013,8 +5088,13 @@
             </w:pPr>
             <w:r>
               <w:rPr>
-                <w:rtl w:val="0"/>
-              </w:rPr>
+                <w:rFonts w:ascii="Comfortaa" w:cs="Comfortaa" w:eastAsia="Comfortaa" w:hAnsi="Comfortaa"/>
+                <w:color w:val="434343"/>
+                <w:sz w:val="20"/>
+                <w:szCs w:val="20"/>
+                <w:rtl w:val="0"/>
+              </w:rPr>
+              <w:t xml:space="preserve">o</w:t>
             </w:r>
           </w:p>
         </w:tc>
@@ -5098,8 +5178,13 @@
             </w:pPr>
             <w:r>
               <w:rPr>
-                <w:rtl w:val="0"/>
-              </w:rPr>
+                <w:rFonts w:ascii="Comfortaa" w:cs="Comfortaa" w:eastAsia="Comfortaa" w:hAnsi="Comfortaa"/>
+                <w:color w:val="434343"/>
+                <w:sz w:val="20"/>
+                <w:szCs w:val="20"/>
+                <w:rtl w:val="0"/>
+              </w:rPr>
+              <w:t xml:space="preserve">n</w:t>
             </w:r>
           </w:p>
         </w:tc>
@@ -5183,8 +5268,13 @@
             </w:pPr>
             <w:r>
               <w:rPr>
-                <w:rtl w:val="0"/>
-              </w:rPr>
+                <w:rFonts w:ascii="Comfortaa" w:cs="Comfortaa" w:eastAsia="Comfortaa" w:hAnsi="Comfortaa"/>
+                <w:color w:val="434343"/>
+                <w:sz w:val="20"/>
+                <w:szCs w:val="20"/>
+                <w:rtl w:val="0"/>
+              </w:rPr>
+              <w:t xml:space="preserve">d</w:t>
             </w:r>
           </w:p>
         </w:tc>
@@ -5314,8 +5404,13 @@
             </w:pPr>
             <w:r>
               <w:rPr>
-                <w:rtl w:val="0"/>
-              </w:rPr>
+                <w:rFonts w:ascii="Comfortaa" w:cs="Comfortaa" w:eastAsia="Comfortaa" w:hAnsi="Comfortaa"/>
+                <w:color w:val="434343"/>
+                <w:sz w:val="20"/>
+                <w:szCs w:val="20"/>
+                <w:rtl w:val="0"/>
+              </w:rPr>
+              <w:t xml:space="preserve">o</w:t>
             </w:r>
           </w:p>
         </w:tc>
@@ -5406,7 +5501,7 @@
                 <w:szCs w:val="24"/>
                 <w:rtl w:val="0"/>
               </w:rPr>
-              <w:t xml:space="preserve">⁹</w:t>
+              <w:t xml:space="preserve">⁹o</w:t>
             </w:r>
             <w:r>
               <w:rPr>
@@ -5451,8 +5546,13 @@
             </w:pPr>
             <w:r>
               <w:rPr>
-                <w:rtl w:val="0"/>
-              </w:rPr>
+                <w:rFonts w:ascii="Comfortaa" w:cs="Comfortaa" w:eastAsia="Comfortaa" w:hAnsi="Comfortaa"/>
+                <w:color w:val="434343"/>
+                <w:sz w:val="20"/>
+                <w:szCs w:val="20"/>
+                <w:rtl w:val="0"/>
+              </w:rPr>
+              <w:t xml:space="preserve">e</w:t>
             </w:r>
           </w:p>
         </w:tc>
@@ -5492,8 +5592,13 @@
             </w:pPr>
             <w:r>
               <w:rPr>
-                <w:rtl w:val="0"/>
-              </w:rPr>
+                <w:rFonts w:ascii="Comfortaa" w:cs="Comfortaa" w:eastAsia="Comfortaa" w:hAnsi="Comfortaa"/>
+                <w:color w:val="434343"/>
+                <w:sz w:val="20"/>
+                <w:szCs w:val="20"/>
+                <w:rtl w:val="0"/>
+              </w:rPr>
+              <w:t xml:space="preserve">2</w:t>
             </w:r>
           </w:p>
         </w:tc>
@@ -5721,8 +5826,13 @@
             </w:pPr>
             <w:r>
               <w:rPr>
-                <w:rtl w:val="0"/>
-              </w:rPr>
+                <w:rFonts w:ascii="Comfortaa" w:cs="Comfortaa" w:eastAsia="Comfortaa" w:hAnsi="Comfortaa"/>
+                <w:color w:val="434343"/>
+                <w:sz w:val="20"/>
+                <w:szCs w:val="20"/>
+                <w:rtl w:val="0"/>
+              </w:rPr>
+              <w:t xml:space="preserve">o</w:t>
             </w:r>
           </w:p>
         </w:tc>
@@ -5807,8 +5917,13 @@
             </w:pPr>
             <w:r>
               <w:rPr>
-                <w:rtl w:val="0"/>
-              </w:rPr>
+                <w:rFonts w:ascii="Comfortaa" w:cs="Comfortaa" w:eastAsia="Comfortaa" w:hAnsi="Comfortaa"/>
+                <w:color w:val="434343"/>
+                <w:sz w:val="20"/>
+                <w:szCs w:val="20"/>
+                <w:rtl w:val="0"/>
+              </w:rPr>
+              <w:t xml:space="preserve">p</w:t>
             </w:r>
           </w:p>
         </w:tc>
@@ -5893,8 +6008,13 @@
             </w:pPr>
             <w:r>
               <w:rPr>
-                <w:rtl w:val="0"/>
-              </w:rPr>
+                <w:rFonts w:ascii="Comfortaa" w:cs="Comfortaa" w:eastAsia="Comfortaa" w:hAnsi="Comfortaa"/>
+                <w:color w:val="434343"/>
+                <w:sz w:val="20"/>
+                <w:szCs w:val="20"/>
+                <w:rtl w:val="0"/>
+              </w:rPr>
+              <w:t xml:space="preserve">v</w:t>
             </w:r>
           </w:p>
         </w:tc>
@@ -5979,8 +6099,13 @@
             </w:pPr>
             <w:r>
               <w:rPr>
-                <w:rtl w:val="0"/>
-              </w:rPr>
+                <w:rFonts w:ascii="Comfortaa" w:cs="Comfortaa" w:eastAsia="Comfortaa" w:hAnsi="Comfortaa"/>
+                <w:color w:val="434343"/>
+                <w:sz w:val="20"/>
+                <w:szCs w:val="20"/>
+                <w:rtl w:val="0"/>
+              </w:rPr>
+              <w:t xml:space="preserve">e</w:t>
             </w:r>
           </w:p>
         </w:tc>
@@ -6111,8 +6236,13 @@
             </w:pPr>
             <w:r>
               <w:rPr>
-                <w:rtl w:val="0"/>
-              </w:rPr>
+                <w:rFonts w:ascii="Comfortaa" w:cs="Comfortaa" w:eastAsia="Comfortaa" w:hAnsi="Comfortaa"/>
+                <w:color w:val="434343"/>
+                <w:sz w:val="20"/>
+                <w:szCs w:val="20"/>
+                <w:rtl w:val="0"/>
+              </w:rPr>
+              <w:t xml:space="preserve">p</w:t>
             </w:r>
           </w:p>
         </w:tc>
@@ -6241,8 +6371,13 @@
             </w:pPr>
             <w:r>
               <w:rPr>
-                <w:rtl w:val="0"/>
-              </w:rPr>
+                <w:rFonts w:ascii="Comfortaa" w:cs="Comfortaa" w:eastAsia="Comfortaa" w:hAnsi="Comfortaa"/>
+                <w:color w:val="434343"/>
+                <w:sz w:val="20"/>
+                <w:szCs w:val="20"/>
+                <w:rtl w:val="0"/>
+              </w:rPr>
+              <w:t xml:space="preserve">r</w:t>
             </w:r>
           </w:p>
         </w:tc>
@@ -6516,8 +6651,13 @@
             </w:pPr>
             <w:r>
               <w:rPr>
-                <w:rtl w:val="0"/>
-              </w:rPr>
+                <w:rFonts w:ascii="Comfortaa" w:cs="Comfortaa" w:eastAsia="Comfortaa" w:hAnsi="Comfortaa"/>
+                <w:color w:val="434343"/>
+                <w:sz w:val="20"/>
+                <w:szCs w:val="20"/>
+                <w:rtl w:val="0"/>
+              </w:rPr>
+              <w:t xml:space="preserve">3</w:t>
             </w:r>
           </w:p>
         </w:tc>
@@ -6602,8 +6742,13 @@
             </w:pPr>
             <w:r>
               <w:rPr>
-                <w:rtl w:val="0"/>
-              </w:rPr>
+                <w:rFonts w:ascii="Comfortaa" w:cs="Comfortaa" w:eastAsia="Comfortaa" w:hAnsi="Comfortaa"/>
+                <w:color w:val="434343"/>
+                <w:sz w:val="20"/>
+                <w:szCs w:val="20"/>
+                <w:rtl w:val="0"/>
+              </w:rPr>
+              <w:t xml:space="preserve">o</w:t>
             </w:r>
           </w:p>
         </w:tc>
@@ -6688,8 +6833,13 @@
             </w:pPr>
             <w:r>
               <w:rPr>
-                <w:rtl w:val="0"/>
-              </w:rPr>
+                <w:rFonts w:ascii="Comfortaa" w:cs="Comfortaa" w:eastAsia="Comfortaa" w:hAnsi="Comfortaa"/>
+                <w:color w:val="434343"/>
+                <w:sz w:val="20"/>
+                <w:szCs w:val="20"/>
+                <w:rtl w:val="0"/>
+              </w:rPr>
+              <w:t xml:space="preserve">e</w:t>
             </w:r>
           </w:p>
         </w:tc>
@@ -6774,8 +6924,13 @@
             </w:pPr>
             <w:r>
               <w:rPr>
-                <w:rtl w:val="0"/>
-              </w:rPr>
+                <w:rFonts w:ascii="Comfortaa" w:cs="Comfortaa" w:eastAsia="Comfortaa" w:hAnsi="Comfortaa"/>
+                <w:color w:val="434343"/>
+                <w:sz w:val="20"/>
+                <w:szCs w:val="20"/>
+                <w:rtl w:val="0"/>
+              </w:rPr>
+              <w:t xml:space="preserve">b</w:t>
             </w:r>
           </w:p>
         </w:tc>
@@ -6866,7 +7021,7 @@
                 <w:szCs w:val="16"/>
                 <w:rtl w:val="0"/>
               </w:rPr>
-              <w:t xml:space="preserve">¹º</w:t>
+              <w:t xml:space="preserve">¹ºc</w:t>
             </w:r>
             <w:r>
               <w:rPr>
@@ -6911,8 +7066,13 @@
             </w:pPr>
             <w:r>
               <w:rPr>
-                <w:rtl w:val="0"/>
-              </w:rPr>
+                <w:rFonts w:ascii="Comfortaa" w:cs="Comfortaa" w:eastAsia="Comfortaa" w:hAnsi="Comfortaa"/>
+                <w:color w:val="434343"/>
+                <w:sz w:val="20"/>
+                <w:szCs w:val="20"/>
+                <w:rtl w:val="0"/>
+              </w:rPr>
+              <w:t xml:space="preserve">o</w:t>
             </w:r>
           </w:p>
         </w:tc>
@@ -6952,8 +7112,13 @@
             </w:pPr>
             <w:r>
               <w:rPr>
-                <w:rtl w:val="0"/>
-              </w:rPr>
+                <w:rFonts w:ascii="Comfortaa" w:cs="Comfortaa" w:eastAsia="Comfortaa" w:hAnsi="Comfortaa"/>
+                <w:color w:val="434343"/>
+                <w:sz w:val="20"/>
+                <w:szCs w:val="20"/>
+                <w:rtl w:val="0"/>
+              </w:rPr>
+              <w:t xml:space="preserve">s</w:t>
             </w:r>
           </w:p>
         </w:tc>
@@ -6993,8 +7158,13 @@
             </w:pPr>
             <w:r>
               <w:rPr>
-                <w:rtl w:val="0"/>
-              </w:rPr>
+                <w:rFonts w:ascii="Comfortaa" w:cs="Comfortaa" w:eastAsia="Comfortaa" w:hAnsi="Comfortaa"/>
+                <w:color w:val="434343"/>
+                <w:sz w:val="20"/>
+                <w:szCs w:val="20"/>
+                <w:rtl w:val="0"/>
+              </w:rPr>
+              <w:t xml:space="preserve">t</w:t>
             </w:r>
           </w:p>
         </w:tc>
@@ -7034,8 +7204,13 @@
             </w:pPr>
             <w:r>
               <w:rPr>
-                <w:rtl w:val="0"/>
-              </w:rPr>
+                <w:rFonts w:ascii="Comfortaa" w:cs="Comfortaa" w:eastAsia="Comfortaa" w:hAnsi="Comfortaa"/>
+                <w:color w:val="434343"/>
+                <w:sz w:val="20"/>
+                <w:szCs w:val="20"/>
+                <w:rtl w:val="0"/>
+              </w:rPr>
+              <w:t xml:space="preserve">o</w:t>
             </w:r>
           </w:p>
         </w:tc>
@@ -7403,8 +7578,13 @@
             </w:pPr>
             <w:r>
               <w:rPr>
-                <w:rtl w:val="0"/>
-              </w:rPr>
+                <w:rFonts w:ascii="Comfortaa" w:cs="Comfortaa" w:eastAsia="Comfortaa" w:hAnsi="Comfortaa"/>
+                <w:color w:val="434343"/>
+                <w:sz w:val="20"/>
+                <w:szCs w:val="20"/>
+                <w:rtl w:val="0"/>
+              </w:rPr>
+              <w:t xml:space="preserve">l</w:t>
             </w:r>
           </w:p>
         </w:tc>
@@ -7489,8 +7669,13 @@
             </w:pPr>
             <w:r>
               <w:rPr>
-                <w:rtl w:val="0"/>
-              </w:rPr>
+                <w:rFonts w:ascii="Comfortaa" w:cs="Comfortaa" w:eastAsia="Comfortaa" w:hAnsi="Comfortaa"/>
+                <w:color w:val="434343"/>
+                <w:sz w:val="20"/>
+                <w:szCs w:val="20"/>
+                <w:rtl w:val="0"/>
+              </w:rPr>
+              <w:t xml:space="preserve">r</w:t>
             </w:r>
           </w:p>
         </w:tc>
@@ -7575,8 +7760,13 @@
             </w:pPr>
             <w:r>
               <w:rPr>
-                <w:rtl w:val="0"/>
-              </w:rPr>
+                <w:rFonts w:ascii="Comfortaa" w:cs="Comfortaa" w:eastAsia="Comfortaa" w:hAnsi="Comfortaa"/>
+                <w:color w:val="434343"/>
+                <w:sz w:val="20"/>
+                <w:szCs w:val="20"/>
+                <w:rtl w:val="0"/>
+              </w:rPr>
+              <w:t xml:space="preserve">a</w:t>
             </w:r>
           </w:p>
         </w:tc>
@@ -7707,8 +7897,13 @@
             </w:pPr>
             <w:r>
               <w:rPr>
-                <w:rtl w:val="0"/>
-              </w:rPr>
+                <w:rFonts w:ascii="Comfortaa" w:cs="Comfortaa" w:eastAsia="Comfortaa" w:hAnsi="Comfortaa"/>
+                <w:color w:val="434343"/>
+                <w:sz w:val="20"/>
+                <w:szCs w:val="20"/>
+                <w:rtl w:val="0"/>
+              </w:rPr>
+              <w:t xml:space="preserve">l</w:t>
             </w:r>
           </w:p>
         </w:tc>
@@ -8214,8 +8409,13 @@
             </w:pPr>
             <w:r>
               <w:rPr>
-                <w:rtl w:val="0"/>
-              </w:rPr>
+                <w:rFonts w:ascii="Comfortaa" w:cs="Comfortaa" w:eastAsia="Comfortaa" w:hAnsi="Comfortaa"/>
+                <w:color w:val="434343"/>
+                <w:sz w:val="20"/>
+                <w:szCs w:val="20"/>
+                <w:rtl w:val="0"/>
+              </w:rPr>
+              <w:t xml:space="preserve">o</w:t>
             </w:r>
           </w:p>
         </w:tc>
@@ -8300,8 +8500,13 @@
             </w:pPr>
             <w:r>
               <w:rPr>
-                <w:rtl w:val="0"/>
-              </w:rPr>
+                <w:rFonts w:ascii="Comfortaa" w:cs="Comfortaa" w:eastAsia="Comfortaa" w:hAnsi="Comfortaa"/>
+                <w:color w:val="434343"/>
+                <w:sz w:val="20"/>
+                <w:szCs w:val="20"/>
+                <w:rtl w:val="0"/>
+              </w:rPr>
+              <w:t xml:space="preserve">g</w:t>
             </w:r>
           </w:p>
         </w:tc>
@@ -8386,8 +8591,13 @@
             </w:pPr>
             <w:r>
               <w:rPr>
-                <w:rtl w:val="0"/>
-              </w:rPr>
+                <w:rFonts w:ascii="Comfortaa" w:cs="Comfortaa" w:eastAsia="Comfortaa" w:hAnsi="Comfortaa"/>
+                <w:color w:val="434343"/>
+                <w:sz w:val="20"/>
+                <w:szCs w:val="20"/>
+                <w:rtl w:val="0"/>
+              </w:rPr>
+              <w:t xml:space="preserve">n</w:t>
             </w:r>
           </w:p>
         </w:tc>
@@ -8519,8 +8729,13 @@
             </w:pPr>
             <w:r>
               <w:rPr>
-                <w:rtl w:val="0"/>
-              </w:rPr>
+                <w:rFonts w:ascii="Comfortaa" w:cs="Comfortaa" w:eastAsia="Comfortaa" w:hAnsi="Comfortaa"/>
+                <w:color w:val="434343"/>
+                <w:sz w:val="20"/>
+                <w:szCs w:val="20"/>
+                <w:rtl w:val="0"/>
+              </w:rPr>
+              <w:t xml:space="preserve">o</w:t>
             </w:r>
           </w:p>
         </w:tc>
@@ -8611,7 +8826,7 @@
                 <w:szCs w:val="16"/>
                 <w:rtl w:val="0"/>
               </w:rPr>
-              <w:t xml:space="preserve">¹¹</w:t>
+              <w:t xml:space="preserve">¹¹r</w:t>
             </w:r>
             <w:r>
               <w:rPr>
@@ -9032,8 +9247,13 @@
             </w:pPr>
             <w:r>
               <w:rPr>
-                <w:rtl w:val="0"/>
-              </w:rPr>
+                <w:rFonts w:ascii="Comfortaa" w:cs="Comfortaa" w:eastAsia="Comfortaa" w:hAnsi="Comfortaa"/>
+                <w:color w:val="434343"/>
+                <w:sz w:val="20"/>
+                <w:szCs w:val="20"/>
+                <w:rtl w:val="0"/>
+              </w:rPr>
+              <w:t xml:space="preserve">g</w:t>
             </w:r>
           </w:p>
         </w:tc>
@@ -9118,8 +9338,13 @@
             </w:pPr>
             <w:r>
               <w:rPr>
-                <w:rtl w:val="0"/>
-              </w:rPr>
+                <w:rFonts w:ascii="Comfortaa" w:cs="Comfortaa" w:eastAsia="Comfortaa" w:hAnsi="Comfortaa"/>
+                <w:color w:val="434343"/>
+                <w:sz w:val="20"/>
+                <w:szCs w:val="20"/>
+                <w:rtl w:val="0"/>
+              </w:rPr>
+              <w:t xml:space="preserve">e</w:t>
             </w:r>
           </w:p>
         </w:tc>
@@ -9204,8 +9429,13 @@
             </w:pPr>
             <w:r>
               <w:rPr>
-                <w:rtl w:val="0"/>
-              </w:rPr>
+                <w:rFonts w:ascii="Comfortaa" w:cs="Comfortaa" w:eastAsia="Comfortaa" w:hAnsi="Comfortaa"/>
+                <w:color w:val="434343"/>
+                <w:sz w:val="20"/>
+                <w:szCs w:val="20"/>
+                <w:rtl w:val="0"/>
+              </w:rPr>
+              <w:t xml:space="preserve">d</w:t>
             </w:r>
           </w:p>
         </w:tc>
@@ -9337,8 +9567,13 @@
             </w:pPr>
             <w:r>
               <w:rPr>
-                <w:rtl w:val="0"/>
-              </w:rPr>
+                <w:rFonts w:ascii="Comfortaa" w:cs="Comfortaa" w:eastAsia="Comfortaa" w:hAnsi="Comfortaa"/>
+                <w:color w:val="434343"/>
+                <w:sz w:val="20"/>
+                <w:szCs w:val="20"/>
+                <w:rtl w:val="0"/>
+              </w:rPr>
+              <w:t xml:space="preserve">g</w:t>
             </w:r>
           </w:p>
         </w:tc>
@@ -9422,8 +9657,13 @@
             </w:pPr>
             <w:r>
               <w:rPr>
-                <w:rtl w:val="0"/>
-              </w:rPr>
+                <w:rFonts w:ascii="Comfortaa" w:cs="Comfortaa" w:eastAsia="Comfortaa" w:hAnsi="Comfortaa"/>
+                <w:color w:val="434343"/>
+                <w:sz w:val="20"/>
+                <w:szCs w:val="20"/>
+                <w:rtl w:val="0"/>
+              </w:rPr>
+              <w:t xml:space="preserve">e</w:t>
             </w:r>
           </w:p>
         </w:tc>
@@ -9835,8 +10075,13 @@
             </w:pPr>
             <w:r>
               <w:rPr>
-                <w:rtl w:val="0"/>
-              </w:rPr>
+                <w:rFonts w:ascii="Comfortaa" w:cs="Comfortaa" w:eastAsia="Comfortaa" w:hAnsi="Comfortaa"/>
+                <w:color w:val="434343"/>
+                <w:sz w:val="20"/>
+                <w:szCs w:val="20"/>
+                <w:rtl w:val="0"/>
+              </w:rPr>
+              <w:t xml:space="preserve">y</w:t>
             </w:r>
           </w:p>
         </w:tc>
@@ -9921,8 +10166,13 @@
             </w:pPr>
             <w:r>
               <w:rPr>
-                <w:rtl w:val="0"/>
-              </w:rPr>
+                <w:rFonts w:ascii="Comfortaa" w:cs="Comfortaa" w:eastAsia="Comfortaa" w:hAnsi="Comfortaa"/>
+                <w:color w:val="434343"/>
+                <w:sz w:val="20"/>
+                <w:szCs w:val="20"/>
+                <w:rtl w:val="0"/>
+              </w:rPr>
+              <w:t xml:space="preserve">n</w:t>
             </w:r>
           </w:p>
         </w:tc>
@@ -10007,8 +10257,13 @@
             </w:pPr>
             <w:r>
               <w:rPr>
-                <w:rtl w:val="0"/>
-              </w:rPr>
+                <w:rFonts w:ascii="Comfortaa" w:cs="Comfortaa" w:eastAsia="Comfortaa" w:hAnsi="Comfortaa"/>
+                <w:color w:val="434343"/>
+                <w:sz w:val="20"/>
+                <w:szCs w:val="20"/>
+                <w:rtl w:val="0"/>
+              </w:rPr>
+              <w:t xml:space="preserve">a</w:t>
             </w:r>
           </w:p>
         </w:tc>
@@ -10146,7 +10401,7 @@
                 <w:szCs w:val="16"/>
                 <w:rtl w:val="0"/>
               </w:rPr>
-              <w:t xml:space="preserve">¹²</w:t>
+              <w:t xml:space="preserve">¹²i</w:t>
             </w:r>
             <w:r>
               <w:rPr>
@@ -10191,8 +10446,13 @@
             </w:pPr>
             <w:r>
               <w:rPr>
-                <w:rtl w:val="0"/>
-              </w:rPr>
+                <w:rFonts w:ascii="Comfortaa" w:cs="Comfortaa" w:eastAsia="Comfortaa" w:hAnsi="Comfortaa"/>
+                <w:color w:val="434343"/>
+                <w:sz w:val="20"/>
+                <w:szCs w:val="20"/>
+                <w:rtl w:val="0"/>
+              </w:rPr>
+              <w:t xml:space="preserve">n</w:t>
             </w:r>
           </w:p>
         </w:tc>
@@ -10232,8 +10492,13 @@
             </w:pPr>
             <w:r>
               <w:rPr>
-                <w:rtl w:val="0"/>
-              </w:rPr>
+                <w:rFonts w:ascii="Comfortaa" w:cs="Comfortaa" w:eastAsia="Comfortaa" w:hAnsi="Comfortaa"/>
+                <w:color w:val="434343"/>
+                <w:sz w:val="20"/>
+                <w:szCs w:val="20"/>
+                <w:rtl w:val="0"/>
+              </w:rPr>
+              <w:t xml:space="preserve">t</w:t>
             </w:r>
           </w:p>
         </w:tc>
@@ -10273,8 +10538,13 @@
             </w:pPr>
             <w:r>
               <w:rPr>
-                <w:rtl w:val="0"/>
-              </w:rPr>
+                <w:rFonts w:ascii="Comfortaa" w:cs="Comfortaa" w:eastAsia="Comfortaa" w:hAnsi="Comfortaa"/>
+                <w:color w:val="434343"/>
+                <w:sz w:val="20"/>
+                <w:szCs w:val="20"/>
+                <w:rtl w:val="0"/>
+              </w:rPr>
+              <w:t xml:space="preserve">e</w:t>
             </w:r>
           </w:p>
         </w:tc>
@@ -10314,8 +10584,13 @@
             </w:pPr>
             <w:r>
               <w:rPr>
-                <w:rtl w:val="0"/>
-              </w:rPr>
+                <w:rFonts w:ascii="Comfortaa" w:cs="Comfortaa" w:eastAsia="Comfortaa" w:hAnsi="Comfortaa"/>
+                <w:color w:val="434343"/>
+                <w:sz w:val="20"/>
+                <w:szCs w:val="20"/>
+                <w:rtl w:val="0"/>
+              </w:rPr>
+              <w:t xml:space="preserve">r</w:t>
             </w:r>
           </w:p>
         </w:tc>
@@ -10355,8 +10630,13 @@
             </w:pPr>
             <w:r>
               <w:rPr>
-                <w:rtl w:val="0"/>
-              </w:rPr>
+                <w:rFonts w:ascii="Comfortaa" w:cs="Comfortaa" w:eastAsia="Comfortaa" w:hAnsi="Comfortaa"/>
+                <w:color w:val="434343"/>
+                <w:sz w:val="20"/>
+                <w:szCs w:val="20"/>
+                <w:rtl w:val="0"/>
+              </w:rPr>
+              <w:t xml:space="preserve">n</w:t>
             </w:r>
           </w:p>
         </w:tc>
@@ -10402,7 +10682,7 @@
                 <w:szCs w:val="18"/>
                 <w:rtl w:val="0"/>
               </w:rPr>
-              <w:t xml:space="preserve">¹³</w:t>
+              <w:t xml:space="preserve">¹³o</w:t>
             </w:r>
             <w:r>
               <w:rPr>
@@ -10725,8 +11005,13 @@
             </w:pPr>
             <w:r>
               <w:rPr>
-                <w:rtl w:val="0"/>
-              </w:rPr>
+                <w:rFonts w:ascii="Comfortaa" w:cs="Comfortaa" w:eastAsia="Comfortaa" w:hAnsi="Comfortaa"/>
+                <w:color w:val="434343"/>
+                <w:sz w:val="20"/>
+                <w:szCs w:val="20"/>
+                <w:rtl w:val="0"/>
+              </w:rPr>
+              <w:t xml:space="preserve">c</w:t>
             </w:r>
           </w:p>
         </w:tc>
@@ -10949,8 +11234,13 @@
             </w:pPr>
             <w:r>
               <w:rPr>
-                <w:rtl w:val="0"/>
-              </w:rPr>
+                <w:rFonts w:ascii="Comfortaa" w:cs="Comfortaa" w:eastAsia="Comfortaa" w:hAnsi="Comfortaa"/>
+                <w:color w:val="434343"/>
+                <w:sz w:val="20"/>
+                <w:szCs w:val="20"/>
+                <w:rtl w:val="0"/>
+              </w:rPr>
+              <w:t xml:space="preserve">a</w:t>
             </w:r>
           </w:p>
         </w:tc>
@@ -11034,8 +11324,13 @@
             </w:pPr>
             <w:r>
               <w:rPr>
-                <w:rtl w:val="0"/>
-              </w:rPr>
+                <w:rFonts w:ascii="Comfortaa" w:cs="Comfortaa" w:eastAsia="Comfortaa" w:hAnsi="Comfortaa"/>
+                <w:color w:val="434343"/>
+                <w:sz w:val="20"/>
+                <w:szCs w:val="20"/>
+                <w:rtl w:val="0"/>
+              </w:rPr>
+              <w:t xml:space="preserve">a</w:t>
             </w:r>
           </w:p>
         </w:tc>
@@ -11211,8 +11506,13 @@
             </w:pPr>
             <w:r>
               <w:rPr>
-                <w:rtl w:val="0"/>
-              </w:rPr>
+                <w:rFonts w:ascii="Comfortaa" w:cs="Comfortaa" w:eastAsia="Comfortaa" w:hAnsi="Comfortaa"/>
+                <w:color w:val="434343"/>
+                <w:sz w:val="20"/>
+                <w:szCs w:val="20"/>
+                <w:rtl w:val="0"/>
+              </w:rPr>
+              <w:t xml:space="preserve">i</w:t>
             </w:r>
           </w:p>
         </w:tc>
@@ -11353,7 +11653,7 @@
                 <w:szCs w:val="18"/>
                 <w:rtl w:val="0"/>
               </w:rPr>
-              <w:t xml:space="preserve">¹⁴</w:t>
+              <w:t xml:space="preserve">¹⁴m</w:t>
             </w:r>
             <w:r>
               <w:rPr>
@@ -11398,8 +11698,13 @@
             </w:pPr>
             <w:r>
               <w:rPr>
-                <w:rtl w:val="0"/>
-              </w:rPr>
+                <w:rFonts w:ascii="Comfortaa" w:cs="Comfortaa" w:eastAsia="Comfortaa" w:hAnsi="Comfortaa"/>
+                <w:color w:val="434343"/>
+                <w:sz w:val="20"/>
+                <w:szCs w:val="20"/>
+                <w:rtl w:val="0"/>
+              </w:rPr>
+              <w:t xml:space="preserve">e</w:t>
             </w:r>
           </w:p>
         </w:tc>
@@ -11445,7 +11750,7 @@
                 <w:szCs w:val="24"/>
                 <w:rtl w:val="0"/>
               </w:rPr>
-              <w:t xml:space="preserve">¹⁵</w:t>
+              <w:t xml:space="preserve">¹⁵t</w:t>
             </w:r>
             <w:r>
               <w:rPr>
@@ -11490,8 +11795,13 @@
             </w:pPr>
             <w:r>
               <w:rPr>
-                <w:rtl w:val="0"/>
-              </w:rPr>
+                <w:rFonts w:ascii="Comfortaa" w:cs="Comfortaa" w:eastAsia="Comfortaa" w:hAnsi="Comfortaa"/>
+                <w:color w:val="434343"/>
+                <w:sz w:val="20"/>
+                <w:szCs w:val="20"/>
+                <w:rtl w:val="0"/>
+              </w:rPr>
+              <w:t xml:space="preserve">r</w:t>
             </w:r>
           </w:p>
         </w:tc>
@@ -11531,8 +11841,13 @@
             </w:pPr>
             <w:r>
               <w:rPr>
-                <w:rtl w:val="0"/>
-              </w:rPr>
+                <w:rFonts w:ascii="Comfortaa" w:cs="Comfortaa" w:eastAsia="Comfortaa" w:hAnsi="Comfortaa"/>
+                <w:color w:val="434343"/>
+                <w:sz w:val="20"/>
+                <w:szCs w:val="20"/>
+                <w:rtl w:val="0"/>
+              </w:rPr>
+              <w:t xml:space="preserve">i</w:t>
             </w:r>
           </w:p>
         </w:tc>
@@ -11572,8 +11887,13 @@
             </w:pPr>
             <w:r>
               <w:rPr>
-                <w:rtl w:val="0"/>
-              </w:rPr>
+                <w:rFonts w:ascii="Comfortaa" w:cs="Comfortaa" w:eastAsia="Comfortaa" w:hAnsi="Comfortaa"/>
+                <w:color w:val="434343"/>
+                <w:sz w:val="20"/>
+                <w:szCs w:val="20"/>
+                <w:rtl w:val="0"/>
+              </w:rPr>
+              <w:t xml:space="preserve">c</w:t>
             </w:r>
           </w:p>
         </w:tc>
@@ -11613,8 +11933,13 @@
             </w:pPr>
             <w:r>
               <w:rPr>
-                <w:rtl w:val="0"/>
-              </w:rPr>
+                <w:rFonts w:ascii="Comfortaa" w:cs="Comfortaa" w:eastAsia="Comfortaa" w:hAnsi="Comfortaa"/>
+                <w:color w:val="434343"/>
+                <w:sz w:val="20"/>
+                <w:szCs w:val="20"/>
+                <w:rtl w:val="0"/>
+              </w:rPr>
+              <w:t xml:space="preserve">a</w:t>
             </w:r>
           </w:p>
         </w:tc>
@@ -11839,8 +12164,13 @@
             </w:pPr>
             <w:r>
               <w:rPr>
-                <w:rtl w:val="0"/>
-              </w:rPr>
+                <w:rFonts w:ascii="Comfortaa" w:cs="Comfortaa" w:eastAsia="Comfortaa" w:hAnsi="Comfortaa"/>
+                <w:color w:val="434343"/>
+                <w:sz w:val="20"/>
+                <w:szCs w:val="20"/>
+                <w:rtl w:val="0"/>
+              </w:rPr>
+              <w:t xml:space="preserve">r</w:t>
             </w:r>
           </w:p>
         </w:tc>
@@ -12019,8 +12349,13 @@
             </w:pPr>
             <w:r>
               <w:rPr>
-                <w:rtl w:val="0"/>
-              </w:rPr>
+                <w:rFonts w:ascii="Comfortaa" w:cs="Comfortaa" w:eastAsia="Comfortaa" w:hAnsi="Comfortaa"/>
+                <w:color w:val="434343"/>
+                <w:sz w:val="20"/>
+                <w:szCs w:val="20"/>
+                <w:rtl w:val="0"/>
+              </w:rPr>
+              <w:t xml:space="preserve">a</w:t>
             </w:r>
           </w:p>
         </w:tc>
@@ -12247,8 +12582,13 @@
             </w:pPr>
             <w:r>
               <w:rPr>
-                <w:rtl w:val="0"/>
-              </w:rPr>
+                <w:rFonts w:ascii="Comfortaa" w:cs="Comfortaa" w:eastAsia="Comfortaa" w:hAnsi="Comfortaa"/>
+                <w:color w:val="434343"/>
+                <w:sz w:val="20"/>
+                <w:szCs w:val="20"/>
+                <w:rtl w:val="0"/>
+              </w:rPr>
+              <w:t xml:space="preserve">i</w:t>
             </w:r>
           </w:p>
         </w:tc>
@@ -12332,8 +12672,13 @@
             </w:pPr>
             <w:r>
               <w:rPr>
-                <w:rtl w:val="0"/>
-              </w:rPr>
+                <w:rFonts w:ascii="Comfortaa" w:cs="Comfortaa" w:eastAsia="Comfortaa" w:hAnsi="Comfortaa"/>
+                <w:color w:val="434343"/>
+                <w:sz w:val="20"/>
+                <w:szCs w:val="20"/>
+                <w:rtl w:val="0"/>
+              </w:rPr>
+              <w:t xml:space="preserve">a</w:t>
             </w:r>
           </w:p>
         </w:tc>
@@ -12651,8 +12996,13 @@
             </w:pPr>
             <w:r>
               <w:rPr>
-                <w:rtl w:val="0"/>
-              </w:rPr>
+                <w:rFonts w:ascii="Comfortaa" w:cs="Comfortaa" w:eastAsia="Comfortaa" w:hAnsi="Comfortaa"/>
+                <w:color w:val="434343"/>
+                <w:sz w:val="20"/>
+                <w:szCs w:val="20"/>
+                <w:rtl w:val="0"/>
+              </w:rPr>
+              <w:t xml:space="preserve">d</w:t>
             </w:r>
           </w:p>
         </w:tc>
@@ -13067,8 +13417,13 @@
             </w:pPr>
             <w:r>
               <w:rPr>
-                <w:rtl w:val="0"/>
-              </w:rPr>
+                <w:rFonts w:ascii="Comfortaa" w:cs="Comfortaa" w:eastAsia="Comfortaa" w:hAnsi="Comfortaa"/>
+                <w:color w:val="434343"/>
+                <w:sz w:val="20"/>
+                <w:szCs w:val="20"/>
+                <w:rtl w:val="0"/>
+              </w:rPr>
+              <w:t xml:space="preserve">p</w:t>
             </w:r>
           </w:p>
         </w:tc>
@@ -13487,7 +13842,7 @@
                 <w:szCs w:val="20"/>
                 <w:rtl w:val="0"/>
               </w:rPr>
-              <w:t xml:space="preserve"> </w:t>
+              <w:t xml:space="preserve">o</w:t>
             </w:r>
           </w:p>
         </w:tc>
@@ -13903,8 +14258,13 @@
             </w:pPr>
             <w:r>
               <w:rPr>
-                <w:rtl w:val="0"/>
-              </w:rPr>
+                <w:rFonts w:ascii="Comfortaa" w:cs="Comfortaa" w:eastAsia="Comfortaa" w:hAnsi="Comfortaa"/>
+                <w:color w:val="434343"/>
+                <w:sz w:val="20"/>
+                <w:szCs w:val="20"/>
+                <w:rtl w:val="0"/>
+              </w:rPr>
+              <w:t xml:space="preserve">o</w:t>
             </w:r>
           </w:p>
         </w:tc>
@@ -14742,8 +15102,13 @@
             </w:pPr>
             <w:r>
               <w:rPr>
-                <w:rtl w:val="0"/>
-              </w:rPr>
+                <w:rFonts w:ascii="Comfortaa" w:cs="Comfortaa" w:eastAsia="Comfortaa" w:hAnsi="Comfortaa"/>
+                <w:color w:val="434343"/>
+                <w:sz w:val="20"/>
+                <w:szCs w:val="20"/>
+                <w:rtl w:val="0"/>
+              </w:rPr>
+              <w:t xml:space="preserve">1</w:t>
             </w:r>
           </w:p>
         </w:tc>
@@ -15856,6 +16221,147 @@
       <w:szCs w:val="52"/>
     </w:rPr>
   </w:style>
+  <w:style w:type="paragraph" w:styleId="Normal" w:default="1">
+    <w:name w:val="normal"/>
+  </w:style>
+  <w:style w:type="table" w:styleId="TableNormal" w:default="1">
+    <w:name w:val="Table Normal"/>
+  </w:style>
+  <w:style w:type="paragraph" w:styleId="Heading1">
+    <w:name w:val="heading 1"/>
+    <w:basedOn w:val="Normal"/>
+    <w:next w:val="Normal"/>
+    <w:pPr>
+      <w:keepNext w:val="1"/>
+      <w:keepLines w:val="1"/>
+      <w:spacing w:after="120" w:before="400" w:lineRule="auto"/>
+    </w:pPr>
+    <w:rPr>
+      <w:sz w:val="40"/>
+      <w:szCs w:val="40"/>
+    </w:rPr>
+  </w:style>
+  <w:style w:type="paragraph" w:styleId="Heading2">
+    <w:name w:val="heading 2"/>
+    <w:basedOn w:val="Normal"/>
+    <w:next w:val="Normal"/>
+    <w:pPr>
+      <w:keepNext w:val="1"/>
+      <w:keepLines w:val="1"/>
+      <w:spacing w:after="120" w:before="360" w:lineRule="auto"/>
+    </w:pPr>
+    <w:rPr>
+      <w:b w:val="0"/>
+      <w:sz w:val="32"/>
+      <w:szCs w:val="32"/>
+    </w:rPr>
+  </w:style>
+  <w:style w:type="paragraph" w:styleId="Heading3">
+    <w:name w:val="heading 3"/>
+    <w:basedOn w:val="Normal"/>
+    <w:next w:val="Normal"/>
+    <w:pPr>
+      <w:keepNext w:val="1"/>
+      <w:keepLines w:val="1"/>
+      <w:spacing w:after="80" w:before="320" w:lineRule="auto"/>
+    </w:pPr>
+    <w:rPr>
+      <w:b w:val="0"/>
+      <w:color w:val="434343"/>
+      <w:sz w:val="28"/>
+      <w:szCs w:val="28"/>
+    </w:rPr>
+  </w:style>
+  <w:style w:type="paragraph" w:styleId="Heading4">
+    <w:name w:val="heading 4"/>
+    <w:basedOn w:val="Normal"/>
+    <w:next w:val="Normal"/>
+    <w:pPr>
+      <w:keepNext w:val="1"/>
+      <w:keepLines w:val="1"/>
+      <w:spacing w:after="80" w:before="280" w:lineRule="auto"/>
+    </w:pPr>
+    <w:rPr>
+      <w:color w:val="666666"/>
+      <w:sz w:val="24"/>
+      <w:szCs w:val="24"/>
+    </w:rPr>
+  </w:style>
+  <w:style w:type="paragraph" w:styleId="Heading5">
+    <w:name w:val="heading 5"/>
+    <w:basedOn w:val="Normal"/>
+    <w:next w:val="Normal"/>
+    <w:pPr>
+      <w:keepNext w:val="1"/>
+      <w:keepLines w:val="1"/>
+      <w:spacing w:after="80" w:before="240" w:lineRule="auto"/>
+    </w:pPr>
+    <w:rPr>
+      <w:color w:val="666666"/>
+      <w:sz w:val="22"/>
+      <w:szCs w:val="22"/>
+    </w:rPr>
+  </w:style>
+  <w:style w:type="paragraph" w:styleId="Heading6">
+    <w:name w:val="heading 6"/>
+    <w:basedOn w:val="Normal"/>
+    <w:next w:val="Normal"/>
+    <w:pPr>
+      <w:keepNext w:val="1"/>
+      <w:keepLines w:val="1"/>
+      <w:spacing w:after="80" w:before="240" w:lineRule="auto"/>
+    </w:pPr>
+    <w:rPr>
+      <w:i w:val="1"/>
+      <w:color w:val="666666"/>
+      <w:sz w:val="22"/>
+      <w:szCs w:val="22"/>
+    </w:rPr>
+  </w:style>
+  <w:style w:type="paragraph" w:styleId="Title">
+    <w:name w:val="Title"/>
+    <w:basedOn w:val="Normal"/>
+    <w:next w:val="Normal"/>
+    <w:pPr>
+      <w:keepNext w:val="1"/>
+      <w:keepLines w:val="1"/>
+      <w:spacing w:after="60" w:before="0" w:lineRule="auto"/>
+    </w:pPr>
+    <w:rPr>
+      <w:sz w:val="52"/>
+      <w:szCs w:val="52"/>
+    </w:rPr>
+  </w:style>
+  <w:style w:type="paragraph" w:styleId="Subtitle">
+    <w:name w:val="Subtitle"/>
+    <w:basedOn w:val="Normal"/>
+    <w:next w:val="Normal"/>
+    <w:pPr>
+      <w:keepNext w:val="1"/>
+      <w:keepLines w:val="1"/>
+      <w:spacing w:after="320" w:before="0" w:lineRule="auto"/>
+    </w:pPr>
+    <w:rPr>
+      <w:rFonts w:ascii="Arial" w:cs="Arial" w:eastAsia="Arial" w:hAnsi="Arial"/>
+      <w:i w:val="0"/>
+      <w:color w:val="666666"/>
+      <w:sz w:val="30"/>
+      <w:szCs w:val="30"/>
+    </w:rPr>
+  </w:style>
+  <w:style w:type="table" w:styleId="Table1">
+    <w:basedOn w:val="TableNormal"/>
+    <w:tblPr>
+      <w:tblStyleRowBandSize w:val="1"/>
+      <w:tblStyleColBandSize w:val="1"/>
+      <w:tblCellMar>
+        <w:top w:w="100.0" w:type="dxa"/>
+        <w:left w:w="100.0" w:type="dxa"/>
+        <w:bottom w:w="100.0" w:type="dxa"/>
+        <w:right w:w="100.0" w:type="dxa"/>
+      </w:tblCellMar>
+    </w:tblPr>
+  </w:style>
   <w:style w:type="paragraph" w:styleId="Subtitle">
     <w:name w:val="Subtitle"/>
     <w:basedOn w:val="Normal"/>
@@ -16207,4 +16713,19 @@
   </a:objectDefaults>
   <a:extraClrSchemeLst/>
 </a:theme>
+</file>
+
+<file path=customXML/item1.xml><?xml version="1.0" encoding="utf-8"?>
+<go:gDocsCustomXmlDataStorage xmlns:go="http://customooxmlschemas.google.com/" xmlns:r="http://schemas.openxmlformats.org/officeDocument/2006/relationships">
+  <go:docsCustomData xmlns:go="http://customooxmlschemas.google.com/" roundtripDataSignature="AMtx7mjPKRAdAM4ZyHfueicgRNbf6yUUuA==">AMUW2mV5gGeepmjQTC6pBP5lfU/up5mDoZEWdIcpRLbBKYQ3vsKS7yOaIUKXp5vnWX629aQCwh6Cb0POZcY3vt3h/NyoN40eQ5B4f9Tp4bSr4U/EDnJ5d/4=</go:docsCustomData>
+</go:gDocsCustomXmlDataStorage>
+</file>
+
+<file path=customXML/itemProps1.xml><?xml version="1.0" encoding="utf-8"?>
+<ds:datastoreItem xmlns:ds="http://schemas.openxmlformats.org/officeDocument/2006/customXml" ds:itemID="{11111111-1234-1234-1234-123412341234}">
+  <ds:schemaRefs>
+    <ds:schemaRef ds:uri="http://schemas.openxmlformats.org/officeDocument/2006/relationships"/>
+    <ds:schemaRef ds:uri="http://customooxmlschemas.google.com/"/>
+  </ds:schemaRefs>
+</ds:datastoreItem>
 </file>
</xml_diff>